<commit_message>
New translations email 2-1 [template] partner email – reminder to rsvp.docx (Bengali)
</commit_message>
<xml_diff>
--- a/public/email/crowdin/translations/bn/Email 2-1 [TEMPLATE] Partner email – reminder to RSVP.docx
+++ b/public/email/crowdin/translations/bn/Email 2-1 [TEMPLATE] Partner email – reminder to RSVP.docx
@@ -16,7 +16,7 @@
             <w:color w:val="1155cc"/>
             <w:u w:val="single"/>
           </w:rPr>
-          <w:t>ইংরেজি</w:t>
+          <w:t>English</w:t>
         </w:r>
       </w:hyperlink>
       <w:r>
@@ -45,7 +45,7 @@
         <w:pStyle w:val="P68B1DB1-Normal2"/>
       </w:pPr>
       <w:r>
-        <w:t>ইংরেজি</w:t>
+        <w:t>English</w:t>
       </w:r>
     </w:p>
     <w:p/>
@@ -504,7 +504,7 @@
       </w:r>
       <w:r>
         <w:rPr/>
-        <w:t xml:space="preserve">live chat</w:t>
+        <w:t xml:space="preserve">লাইভ চ্যাট</w:t>
       </w:r>
       <w:r>
         <w:fldChar w:fldCharType="end"/>
@@ -519,7 +519,7 @@
       </w:r>
       <w:r>
         <w:rPr/>
-        <w:t>WhatsApp</w:t>
+        <w:t>হোয়াটসঅ্যাপ</w:t>
       </w:r>
       <w:r>
         <w:fldChar w:fldCharType="end"/>

</xml_diff>